<commit_message>
pdf for easy reading
</commit_message>
<xml_diff>
--- a/Docs/Documentação_inicial.docx
+++ b/Docs/Documentação_inicial.docx
@@ -12,7 +12,7 @@
           <w:noProof/>
         </w:rPr>
         <w:drawing>
-          <wp:inline distT="0" distB="0" distL="0" distR="0">
+          <wp:inline distT="0" distB="0" distL="0" distR="0" wp14:anchorId="217992CD" wp14:editId="50018ED3">
             <wp:extent cx="3133725" cy="2838450"/>
             <wp:effectExtent l="0" t="0" r="0" b="0"/>
             <wp:docPr id="2" name="Imagem 2"/>
@@ -637,8 +637,6 @@
         <w:ind w:left="0" w:firstLine="0"/>
         <w:jc w:val="center"/>
       </w:pPr>
-      <w:bookmarkStart w:id="0" w:name="_GoBack"/>
-      <w:bookmarkEnd w:id="0"/>
       <w:r>
         <w:br w:type="page"/>
       </w:r>
@@ -674,6 +672,8 @@
             </w:rPr>
             <w:t>Sumário</w:t>
           </w:r>
+          <w:bookmarkStart w:id="0" w:name="_GoBack"/>
+          <w:bookmarkEnd w:id="0"/>
         </w:p>
         <w:p>
           <w:pPr>
@@ -693,33 +693,32 @@
               <w:rFonts w:asciiTheme="minorHAnsi" w:eastAsiaTheme="minorEastAsia" w:hAnsiTheme="minorHAnsi" w:cstheme="minorBidi"/>
               <w:noProof/>
               <w:color w:val="auto"/>
-              <w:sz w:val="28"/>
             </w:rPr>
           </w:pPr>
           <w:r>
             <w:rPr>
-              <w:sz w:val="32"/>
+              <w:sz w:val="36"/>
             </w:rPr>
             <w:fldChar w:fldCharType="begin"/>
           </w:r>
           <w:r>
             <w:rPr>
-              <w:sz w:val="32"/>
+              <w:sz w:val="36"/>
             </w:rPr>
             <w:instrText xml:space="preserve"> TOC \o "1-3" \h \z \u </w:instrText>
           </w:r>
           <w:r>
             <w:rPr>
-              <w:sz w:val="32"/>
+              <w:sz w:val="36"/>
             </w:rPr>
             <w:fldChar w:fldCharType="separate"/>
           </w:r>
-          <w:hyperlink w:anchor="_Toc131403467" w:history="1">
+          <w:hyperlink w:anchor="_Toc131412936" w:history="1">
             <w:r>
               <w:rPr>
                 <w:rStyle w:val="Hyperlink"/>
                 <w:noProof/>
-                <w:sz w:val="32"/>
+                <w:sz w:val="28"/>
               </w:rPr>
               <w:t>1.</w:t>
             </w:r>
@@ -728,7 +727,6 @@
                 <w:rFonts w:asciiTheme="minorHAnsi" w:eastAsiaTheme="minorEastAsia" w:hAnsiTheme="minorHAnsi" w:cstheme="minorBidi"/>
                 <w:noProof/>
                 <w:color w:val="auto"/>
-                <w:sz w:val="28"/>
               </w:rPr>
               <w:tab/>
             </w:r>
@@ -736,7 +734,7 @@
               <w:rPr>
                 <w:rStyle w:val="Hyperlink"/>
                 <w:noProof/>
-                <w:sz w:val="32"/>
+                <w:sz w:val="28"/>
               </w:rPr>
               <w:t>Resumo do projeto</w:t>
             </w:r>
@@ -744,7 +742,7 @@
               <w:rPr>
                 <w:noProof/>
                 <w:webHidden/>
-                <w:sz w:val="32"/>
+                <w:sz w:val="28"/>
               </w:rPr>
               <w:tab/>
             </w:r>
@@ -752,7 +750,7 @@
               <w:rPr>
                 <w:noProof/>
                 <w:webHidden/>
-                <w:sz w:val="32"/>
+                <w:sz w:val="28"/>
               </w:rPr>
               <w:fldChar w:fldCharType="begin"/>
             </w:r>
@@ -760,22 +758,22 @@
               <w:rPr>
                 <w:noProof/>
                 <w:webHidden/>
-                <w:sz w:val="32"/>
-              </w:rPr>
-              <w:instrText xml:space="preserve"> PAGEREF _Toc131403467 \h </w:instrText>
+                <w:sz w:val="28"/>
+              </w:rPr>
+              <w:instrText xml:space="preserve"> PAGEREF _Toc131412936 \h </w:instrText>
             </w:r>
             <w:r>
               <w:rPr>
                 <w:noProof/>
                 <w:webHidden/>
-                <w:sz w:val="32"/>
+                <w:sz w:val="28"/>
               </w:rPr>
             </w:r>
             <w:r>
               <w:rPr>
                 <w:noProof/>
                 <w:webHidden/>
-                <w:sz w:val="32"/>
+                <w:sz w:val="28"/>
               </w:rPr>
               <w:fldChar w:fldCharType="separate"/>
             </w:r>
@@ -783,7 +781,7 @@
               <w:rPr>
                 <w:noProof/>
                 <w:webHidden/>
-                <w:sz w:val="32"/>
+                <w:sz w:val="28"/>
               </w:rPr>
               <w:t>4</w:t>
             </w:r>
@@ -791,7 +789,7 @@
               <w:rPr>
                 <w:noProof/>
                 <w:webHidden/>
-                <w:sz w:val="32"/>
+                <w:sz w:val="28"/>
               </w:rPr>
               <w:fldChar w:fldCharType="end"/>
             </w:r>
@@ -808,15 +806,14 @@
               <w:rFonts w:asciiTheme="minorHAnsi" w:eastAsiaTheme="minorEastAsia" w:hAnsiTheme="minorHAnsi" w:cstheme="minorBidi"/>
               <w:noProof/>
               <w:color w:val="auto"/>
-              <w:sz w:val="28"/>
             </w:rPr>
           </w:pPr>
-          <w:hyperlink w:anchor="_Toc131403468" w:history="1">
+          <w:hyperlink w:anchor="_Toc131412937" w:history="1">
             <w:r>
               <w:rPr>
                 <w:rStyle w:val="Hyperlink"/>
                 <w:noProof/>
-                <w:sz w:val="32"/>
+                <w:sz w:val="28"/>
               </w:rPr>
               <w:t>2.</w:t>
             </w:r>
@@ -825,7 +822,6 @@
                 <w:rFonts w:asciiTheme="minorHAnsi" w:eastAsiaTheme="minorEastAsia" w:hAnsiTheme="minorHAnsi" w:cstheme="minorBidi"/>
                 <w:noProof/>
                 <w:color w:val="auto"/>
-                <w:sz w:val="28"/>
               </w:rPr>
               <w:tab/>
             </w:r>
@@ -833,7 +829,7 @@
               <w:rPr>
                 <w:rStyle w:val="Hyperlink"/>
                 <w:noProof/>
-                <w:sz w:val="32"/>
+                <w:sz w:val="28"/>
               </w:rPr>
               <w:t>Justificativa</w:t>
             </w:r>
@@ -841,7 +837,7 @@
               <w:rPr>
                 <w:noProof/>
                 <w:webHidden/>
-                <w:sz w:val="32"/>
+                <w:sz w:val="28"/>
               </w:rPr>
               <w:tab/>
             </w:r>
@@ -849,7 +845,7 @@
               <w:rPr>
                 <w:noProof/>
                 <w:webHidden/>
-                <w:sz w:val="32"/>
+                <w:sz w:val="28"/>
               </w:rPr>
               <w:fldChar w:fldCharType="begin"/>
             </w:r>
@@ -857,22 +853,22 @@
               <w:rPr>
                 <w:noProof/>
                 <w:webHidden/>
-                <w:sz w:val="32"/>
-              </w:rPr>
-              <w:instrText xml:space="preserve"> PAGEREF _Toc131403468 \h </w:instrText>
+                <w:sz w:val="28"/>
+              </w:rPr>
+              <w:instrText xml:space="preserve"> PAGEREF _Toc131412937 \h </w:instrText>
             </w:r>
             <w:r>
               <w:rPr>
                 <w:noProof/>
                 <w:webHidden/>
-                <w:sz w:val="32"/>
+                <w:sz w:val="28"/>
               </w:rPr>
             </w:r>
             <w:r>
               <w:rPr>
                 <w:noProof/>
                 <w:webHidden/>
-                <w:sz w:val="32"/>
+                <w:sz w:val="28"/>
               </w:rPr>
               <w:fldChar w:fldCharType="separate"/>
             </w:r>
@@ -880,7 +876,7 @@
               <w:rPr>
                 <w:noProof/>
                 <w:webHidden/>
-                <w:sz w:val="32"/>
+                <w:sz w:val="28"/>
               </w:rPr>
               <w:t>4</w:t>
             </w:r>
@@ -888,7 +884,7 @@
               <w:rPr>
                 <w:noProof/>
                 <w:webHidden/>
-                <w:sz w:val="32"/>
+                <w:sz w:val="28"/>
               </w:rPr>
               <w:fldChar w:fldCharType="end"/>
             </w:r>
@@ -905,15 +901,14 @@
               <w:rFonts w:asciiTheme="minorHAnsi" w:eastAsiaTheme="minorEastAsia" w:hAnsiTheme="minorHAnsi" w:cstheme="minorBidi"/>
               <w:noProof/>
               <w:color w:val="auto"/>
-              <w:sz w:val="28"/>
             </w:rPr>
           </w:pPr>
-          <w:hyperlink w:anchor="_Toc131403469" w:history="1">
+          <w:hyperlink w:anchor="_Toc131412938" w:history="1">
             <w:r>
               <w:rPr>
                 <w:rStyle w:val="Hyperlink"/>
                 <w:noProof/>
-                <w:sz w:val="32"/>
+                <w:sz w:val="28"/>
               </w:rPr>
               <w:t>3.</w:t>
             </w:r>
@@ -922,7 +917,6 @@
                 <w:rFonts w:asciiTheme="minorHAnsi" w:eastAsiaTheme="minorEastAsia" w:hAnsiTheme="minorHAnsi" w:cstheme="minorBidi"/>
                 <w:noProof/>
                 <w:color w:val="auto"/>
-                <w:sz w:val="28"/>
               </w:rPr>
               <w:tab/>
             </w:r>
@@ -930,7 +924,7 @@
               <w:rPr>
                 <w:rStyle w:val="Hyperlink"/>
                 <w:noProof/>
-                <w:sz w:val="32"/>
+                <w:sz w:val="28"/>
               </w:rPr>
               <w:t>Objetivos</w:t>
             </w:r>
@@ -938,7 +932,7 @@
               <w:rPr>
                 <w:noProof/>
                 <w:webHidden/>
-                <w:sz w:val="32"/>
+                <w:sz w:val="28"/>
               </w:rPr>
               <w:tab/>
             </w:r>
@@ -946,7 +940,7 @@
               <w:rPr>
                 <w:noProof/>
                 <w:webHidden/>
-                <w:sz w:val="32"/>
+                <w:sz w:val="28"/>
               </w:rPr>
               <w:fldChar w:fldCharType="begin"/>
             </w:r>
@@ -954,22 +948,22 @@
               <w:rPr>
                 <w:noProof/>
                 <w:webHidden/>
-                <w:sz w:val="32"/>
-              </w:rPr>
-              <w:instrText xml:space="preserve"> PAGEREF _Toc131403469 \h </w:instrText>
+                <w:sz w:val="28"/>
+              </w:rPr>
+              <w:instrText xml:space="preserve"> PAGEREF _Toc131412938 \h </w:instrText>
             </w:r>
             <w:r>
               <w:rPr>
                 <w:noProof/>
                 <w:webHidden/>
-                <w:sz w:val="32"/>
+                <w:sz w:val="28"/>
               </w:rPr>
             </w:r>
             <w:r>
               <w:rPr>
                 <w:noProof/>
                 <w:webHidden/>
-                <w:sz w:val="32"/>
+                <w:sz w:val="28"/>
               </w:rPr>
               <w:fldChar w:fldCharType="separate"/>
             </w:r>
@@ -977,7 +971,7 @@
               <w:rPr>
                 <w:noProof/>
                 <w:webHidden/>
-                <w:sz w:val="32"/>
+                <w:sz w:val="28"/>
               </w:rPr>
               <w:t>5</w:t>
             </w:r>
@@ -985,7 +979,7 @@
               <w:rPr>
                 <w:noProof/>
                 <w:webHidden/>
-                <w:sz w:val="32"/>
+                <w:sz w:val="28"/>
               </w:rPr>
               <w:fldChar w:fldCharType="end"/>
             </w:r>
@@ -1002,15 +996,14 @@
               <w:rFonts w:asciiTheme="minorHAnsi" w:eastAsiaTheme="minorEastAsia" w:hAnsiTheme="minorHAnsi" w:cstheme="minorBidi"/>
               <w:noProof/>
               <w:color w:val="auto"/>
-              <w:sz w:val="28"/>
             </w:rPr>
           </w:pPr>
-          <w:hyperlink w:anchor="_Toc131403470" w:history="1">
+          <w:hyperlink w:anchor="_Toc131412939" w:history="1">
             <w:r>
               <w:rPr>
                 <w:rStyle w:val="Hyperlink"/>
                 <w:noProof/>
-                <w:sz w:val="32"/>
+                <w:sz w:val="28"/>
               </w:rPr>
               <w:t>4.</w:t>
             </w:r>
@@ -1019,7 +1012,6 @@
                 <w:rFonts w:asciiTheme="minorHAnsi" w:eastAsiaTheme="minorEastAsia" w:hAnsiTheme="minorHAnsi" w:cstheme="minorBidi"/>
                 <w:noProof/>
                 <w:color w:val="auto"/>
-                <w:sz w:val="28"/>
               </w:rPr>
               <w:tab/>
             </w:r>
@@ -1027,7 +1019,7 @@
               <w:rPr>
                 <w:rStyle w:val="Hyperlink"/>
                 <w:noProof/>
-                <w:sz w:val="32"/>
+                <w:sz w:val="28"/>
               </w:rPr>
               <w:t>Introdução</w:t>
             </w:r>
@@ -1035,7 +1027,7 @@
               <w:rPr>
                 <w:noProof/>
                 <w:webHidden/>
-                <w:sz w:val="32"/>
+                <w:sz w:val="28"/>
               </w:rPr>
               <w:tab/>
             </w:r>
@@ -1043,7 +1035,7 @@
               <w:rPr>
                 <w:noProof/>
                 <w:webHidden/>
-                <w:sz w:val="32"/>
+                <w:sz w:val="28"/>
               </w:rPr>
               <w:fldChar w:fldCharType="begin"/>
             </w:r>
@@ -1051,22 +1043,22 @@
               <w:rPr>
                 <w:noProof/>
                 <w:webHidden/>
-                <w:sz w:val="32"/>
-              </w:rPr>
-              <w:instrText xml:space="preserve"> PAGEREF _Toc131403470 \h </w:instrText>
+                <w:sz w:val="28"/>
+              </w:rPr>
+              <w:instrText xml:space="preserve"> PAGEREF _Toc131412939 \h </w:instrText>
             </w:r>
             <w:r>
               <w:rPr>
                 <w:noProof/>
                 <w:webHidden/>
-                <w:sz w:val="32"/>
+                <w:sz w:val="28"/>
               </w:rPr>
             </w:r>
             <w:r>
               <w:rPr>
                 <w:noProof/>
                 <w:webHidden/>
-                <w:sz w:val="32"/>
+                <w:sz w:val="28"/>
               </w:rPr>
               <w:fldChar w:fldCharType="separate"/>
             </w:r>
@@ -1074,7 +1066,7 @@
               <w:rPr>
                 <w:noProof/>
                 <w:webHidden/>
-                <w:sz w:val="32"/>
+                <w:sz w:val="28"/>
               </w:rPr>
               <w:t>6</w:t>
             </w:r>
@@ -1082,7 +1074,7 @@
               <w:rPr>
                 <w:noProof/>
                 <w:webHidden/>
-                <w:sz w:val="32"/>
+                <w:sz w:val="28"/>
               </w:rPr>
               <w:fldChar w:fldCharType="end"/>
             </w:r>
@@ -1099,15 +1091,14 @@
               <w:rFonts w:asciiTheme="minorHAnsi" w:eastAsiaTheme="minorEastAsia" w:hAnsiTheme="minorHAnsi" w:cstheme="minorBidi"/>
               <w:noProof/>
               <w:color w:val="auto"/>
-              <w:sz w:val="22"/>
             </w:rPr>
           </w:pPr>
-          <w:hyperlink w:anchor="_Toc131403471" w:history="1">
+          <w:hyperlink w:anchor="_Toc131412940" w:history="1">
             <w:r>
               <w:rPr>
                 <w:rStyle w:val="Hyperlink"/>
                 <w:noProof/>
-                <w:sz w:val="32"/>
+                <w:sz w:val="28"/>
               </w:rPr>
               <w:t>5.</w:t>
             </w:r>
@@ -1116,7 +1107,6 @@
                 <w:rFonts w:asciiTheme="minorHAnsi" w:eastAsiaTheme="minorEastAsia" w:hAnsiTheme="minorHAnsi" w:cstheme="minorBidi"/>
                 <w:noProof/>
                 <w:color w:val="auto"/>
-                <w:sz w:val="28"/>
               </w:rPr>
               <w:tab/>
             </w:r>
@@ -1124,7 +1114,7 @@
               <w:rPr>
                 <w:rStyle w:val="Hyperlink"/>
                 <w:noProof/>
-                <w:sz w:val="32"/>
+                <w:sz w:val="28"/>
               </w:rPr>
               <w:t>TAP (Termo de Abertura do Projeto)</w:t>
             </w:r>
@@ -1132,7 +1122,7 @@
               <w:rPr>
                 <w:noProof/>
                 <w:webHidden/>
-                <w:sz w:val="32"/>
+                <w:sz w:val="28"/>
               </w:rPr>
               <w:tab/>
             </w:r>
@@ -1140,7 +1130,7 @@
               <w:rPr>
                 <w:noProof/>
                 <w:webHidden/>
-                <w:sz w:val="32"/>
+                <w:sz w:val="28"/>
               </w:rPr>
               <w:fldChar w:fldCharType="begin"/>
             </w:r>
@@ -1148,22 +1138,22 @@
               <w:rPr>
                 <w:noProof/>
                 <w:webHidden/>
-                <w:sz w:val="32"/>
-              </w:rPr>
-              <w:instrText xml:space="preserve"> PAGEREF _Toc131403471 \h </w:instrText>
+                <w:sz w:val="28"/>
+              </w:rPr>
+              <w:instrText xml:space="preserve"> PAGEREF _Toc131412940 \h </w:instrText>
             </w:r>
             <w:r>
               <w:rPr>
                 <w:noProof/>
                 <w:webHidden/>
-                <w:sz w:val="32"/>
+                <w:sz w:val="28"/>
               </w:rPr>
             </w:r>
             <w:r>
               <w:rPr>
                 <w:noProof/>
                 <w:webHidden/>
-                <w:sz w:val="32"/>
+                <w:sz w:val="28"/>
               </w:rPr>
               <w:fldChar w:fldCharType="separate"/>
             </w:r>
@@ -1171,7 +1161,7 @@
               <w:rPr>
                 <w:noProof/>
                 <w:webHidden/>
-                <w:sz w:val="32"/>
+                <w:sz w:val="28"/>
               </w:rPr>
               <w:t>7</w:t>
             </w:r>
@@ -1179,7 +1169,292 @@
               <w:rPr>
                 <w:noProof/>
                 <w:webHidden/>
-                <w:sz w:val="32"/>
+                <w:sz w:val="28"/>
+              </w:rPr>
+              <w:fldChar w:fldCharType="end"/>
+            </w:r>
+          </w:hyperlink>
+        </w:p>
+        <w:p>
+          <w:pPr>
+            <w:pStyle w:val="Sumrio1"/>
+            <w:tabs>
+              <w:tab w:val="left" w:pos="480"/>
+              <w:tab w:val="right" w:leader="dot" w:pos="8494"/>
+            </w:tabs>
+            <w:rPr>
+              <w:rFonts w:asciiTheme="minorHAnsi" w:eastAsiaTheme="minorEastAsia" w:hAnsiTheme="minorHAnsi" w:cstheme="minorBidi"/>
+              <w:noProof/>
+              <w:color w:val="auto"/>
+            </w:rPr>
+          </w:pPr>
+          <w:hyperlink w:anchor="_Toc131412941" w:history="1">
+            <w:r>
+              <w:rPr>
+                <w:rStyle w:val="Hyperlink"/>
+                <w:noProof/>
+                <w:sz w:val="28"/>
+              </w:rPr>
+              <w:t>6.</w:t>
+            </w:r>
+            <w:r>
+              <w:rPr>
+                <w:rFonts w:asciiTheme="minorHAnsi" w:eastAsiaTheme="minorEastAsia" w:hAnsiTheme="minorHAnsi" w:cstheme="minorBidi"/>
+                <w:noProof/>
+                <w:color w:val="auto"/>
+              </w:rPr>
+              <w:tab/>
+            </w:r>
+            <w:r>
+              <w:rPr>
+                <w:rStyle w:val="Hyperlink"/>
+                <w:noProof/>
+                <w:sz w:val="28"/>
+              </w:rPr>
+              <w:t>Regras de Negócio</w:t>
+            </w:r>
+            <w:r>
+              <w:rPr>
+                <w:noProof/>
+                <w:webHidden/>
+                <w:sz w:val="28"/>
+              </w:rPr>
+              <w:tab/>
+            </w:r>
+            <w:r>
+              <w:rPr>
+                <w:noProof/>
+                <w:webHidden/>
+                <w:sz w:val="28"/>
+              </w:rPr>
+              <w:fldChar w:fldCharType="begin"/>
+            </w:r>
+            <w:r>
+              <w:rPr>
+                <w:noProof/>
+                <w:webHidden/>
+                <w:sz w:val="28"/>
+              </w:rPr>
+              <w:instrText xml:space="preserve"> PAGEREF _Toc131412941 \h </w:instrText>
+            </w:r>
+            <w:r>
+              <w:rPr>
+                <w:noProof/>
+                <w:webHidden/>
+                <w:sz w:val="28"/>
+              </w:rPr>
+            </w:r>
+            <w:r>
+              <w:rPr>
+                <w:noProof/>
+                <w:webHidden/>
+                <w:sz w:val="28"/>
+              </w:rPr>
+              <w:fldChar w:fldCharType="separate"/>
+            </w:r>
+            <w:r>
+              <w:rPr>
+                <w:noProof/>
+                <w:webHidden/>
+                <w:sz w:val="28"/>
+              </w:rPr>
+              <w:t>9</w:t>
+            </w:r>
+            <w:r>
+              <w:rPr>
+                <w:noProof/>
+                <w:webHidden/>
+                <w:sz w:val="28"/>
+              </w:rPr>
+              <w:fldChar w:fldCharType="end"/>
+            </w:r>
+          </w:hyperlink>
+        </w:p>
+        <w:p>
+          <w:pPr>
+            <w:pStyle w:val="Sumrio1"/>
+            <w:tabs>
+              <w:tab w:val="left" w:pos="480"/>
+              <w:tab w:val="right" w:leader="dot" w:pos="8494"/>
+            </w:tabs>
+            <w:rPr>
+              <w:rFonts w:asciiTheme="minorHAnsi" w:eastAsiaTheme="minorEastAsia" w:hAnsiTheme="minorHAnsi" w:cstheme="minorBidi"/>
+              <w:noProof/>
+              <w:color w:val="auto"/>
+            </w:rPr>
+          </w:pPr>
+          <w:hyperlink w:anchor="_Toc131412942" w:history="1">
+            <w:r>
+              <w:rPr>
+                <w:rStyle w:val="Hyperlink"/>
+                <w:noProof/>
+                <w:sz w:val="28"/>
+              </w:rPr>
+              <w:t>7.</w:t>
+            </w:r>
+            <w:r>
+              <w:rPr>
+                <w:rFonts w:asciiTheme="minorHAnsi" w:eastAsiaTheme="minorEastAsia" w:hAnsiTheme="minorHAnsi" w:cstheme="minorBidi"/>
+                <w:noProof/>
+                <w:color w:val="auto"/>
+              </w:rPr>
+              <w:tab/>
+            </w:r>
+            <w:r>
+              <w:rPr>
+                <w:rStyle w:val="Hyperlink"/>
+                <w:noProof/>
+                <w:sz w:val="28"/>
+              </w:rPr>
+              <w:t>Requisitos funcionais</w:t>
+            </w:r>
+            <w:r>
+              <w:rPr>
+                <w:noProof/>
+                <w:webHidden/>
+                <w:sz w:val="28"/>
+              </w:rPr>
+              <w:tab/>
+            </w:r>
+            <w:r>
+              <w:rPr>
+                <w:noProof/>
+                <w:webHidden/>
+                <w:sz w:val="28"/>
+              </w:rPr>
+              <w:fldChar w:fldCharType="begin"/>
+            </w:r>
+            <w:r>
+              <w:rPr>
+                <w:noProof/>
+                <w:webHidden/>
+                <w:sz w:val="28"/>
+              </w:rPr>
+              <w:instrText xml:space="preserve"> PAGEREF _Toc131412942 \h </w:instrText>
+            </w:r>
+            <w:r>
+              <w:rPr>
+                <w:noProof/>
+                <w:webHidden/>
+                <w:sz w:val="28"/>
+              </w:rPr>
+            </w:r>
+            <w:r>
+              <w:rPr>
+                <w:noProof/>
+                <w:webHidden/>
+                <w:sz w:val="28"/>
+              </w:rPr>
+              <w:fldChar w:fldCharType="separate"/>
+            </w:r>
+            <w:r>
+              <w:rPr>
+                <w:noProof/>
+                <w:webHidden/>
+                <w:sz w:val="28"/>
+              </w:rPr>
+              <w:t>10</w:t>
+            </w:r>
+            <w:r>
+              <w:rPr>
+                <w:noProof/>
+                <w:webHidden/>
+                <w:sz w:val="28"/>
+              </w:rPr>
+              <w:fldChar w:fldCharType="end"/>
+            </w:r>
+          </w:hyperlink>
+        </w:p>
+        <w:p>
+          <w:pPr>
+            <w:pStyle w:val="Sumrio1"/>
+            <w:tabs>
+              <w:tab w:val="left" w:pos="480"/>
+              <w:tab w:val="right" w:leader="dot" w:pos="8494"/>
+            </w:tabs>
+            <w:rPr>
+              <w:rFonts w:asciiTheme="minorHAnsi" w:eastAsiaTheme="minorEastAsia" w:hAnsiTheme="minorHAnsi" w:cstheme="minorBidi"/>
+              <w:noProof/>
+              <w:color w:val="auto"/>
+            </w:rPr>
+          </w:pPr>
+          <w:hyperlink w:anchor="_Toc131412943" w:history="1">
+            <w:r>
+              <w:rPr>
+                <w:rStyle w:val="Hyperlink"/>
+                <w:noProof/>
+                <w:sz w:val="28"/>
+              </w:rPr>
+              <w:t>8.</w:t>
+            </w:r>
+            <w:r>
+              <w:rPr>
+                <w:rFonts w:asciiTheme="minorHAnsi" w:eastAsiaTheme="minorEastAsia" w:hAnsiTheme="minorHAnsi" w:cstheme="minorBidi"/>
+                <w:noProof/>
+                <w:color w:val="auto"/>
+              </w:rPr>
+              <w:tab/>
+            </w:r>
+            <w:r>
+              <w:rPr>
+                <w:rStyle w:val="Hyperlink"/>
+                <w:noProof/>
+                <w:sz w:val="28"/>
+              </w:rPr>
+              <w:t>Requisitos não funcionais</w:t>
+            </w:r>
+            <w:r>
+              <w:rPr>
+                <w:noProof/>
+                <w:webHidden/>
+                <w:sz w:val="28"/>
+              </w:rPr>
+              <w:tab/>
+            </w:r>
+            <w:r>
+              <w:rPr>
+                <w:noProof/>
+                <w:webHidden/>
+                <w:sz w:val="28"/>
+              </w:rPr>
+              <w:fldChar w:fldCharType="begin"/>
+            </w:r>
+            <w:r>
+              <w:rPr>
+                <w:noProof/>
+                <w:webHidden/>
+                <w:sz w:val="28"/>
+              </w:rPr>
+              <w:instrText xml:space="preserve"> PAGEREF _Toc131412943 \h </w:instrText>
+            </w:r>
+            <w:r>
+              <w:rPr>
+                <w:noProof/>
+                <w:webHidden/>
+                <w:sz w:val="28"/>
+              </w:rPr>
+            </w:r>
+            <w:r>
+              <w:rPr>
+                <w:noProof/>
+                <w:webHidden/>
+                <w:sz w:val="28"/>
+              </w:rPr>
+              <w:fldChar w:fldCharType="separate"/>
+            </w:r>
+            <w:r>
+              <w:rPr>
+                <w:noProof/>
+                <w:webHidden/>
+                <w:sz w:val="28"/>
+              </w:rPr>
+              <w:t>12</w:t>
+            </w:r>
+            <w:r>
+              <w:rPr>
+                <w:noProof/>
+                <w:webHidden/>
+                <w:sz w:val="28"/>
               </w:rPr>
               <w:fldChar w:fldCharType="end"/>
             </w:r>
@@ -1196,7 +1471,7 @@
             <w:rPr>
               <w:b/>
               <w:bCs/>
-              <w:sz w:val="32"/>
+              <w:sz w:val="36"/>
             </w:rPr>
             <w:fldChar w:fldCharType="end"/>
           </w:r>
@@ -1233,7 +1508,7 @@
           <w:sz w:val="36"/>
         </w:rPr>
       </w:pPr>
-      <w:bookmarkStart w:id="1" w:name="_Toc131403467"/>
+      <w:bookmarkStart w:id="1" w:name="_Toc131412936"/>
       <w:r>
         <w:rPr>
           <w:sz w:val="36"/>
@@ -1301,7 +1576,7 @@
           <w:numId w:val="2"/>
         </w:numPr>
       </w:pPr>
-      <w:bookmarkStart w:id="2" w:name="_Toc131403468"/>
+      <w:bookmarkStart w:id="2" w:name="_Toc131412937"/>
       <w:r>
         <w:rPr>
           <w:sz w:val="36"/>
@@ -1432,7 +1707,7 @@
           <w:numId w:val="2"/>
         </w:numPr>
       </w:pPr>
-      <w:bookmarkStart w:id="3" w:name="_Toc131403469"/>
+      <w:bookmarkStart w:id="3" w:name="_Toc131412938"/>
       <w:r>
         <w:rPr>
           <w:sz w:val="36"/>
@@ -1572,7 +1847,7 @@
           <w:sz w:val="36"/>
         </w:rPr>
       </w:pPr>
-      <w:bookmarkStart w:id="4" w:name="_Toc131403470"/>
+      <w:bookmarkStart w:id="4" w:name="_Toc131412939"/>
       <w:r>
         <w:rPr>
           <w:sz w:val="36"/>
@@ -1683,7 +1958,7 @@
           <w:sz w:val="36"/>
         </w:rPr>
       </w:pPr>
-      <w:bookmarkStart w:id="5" w:name="_Toc131403471"/>
+      <w:bookmarkStart w:id="5" w:name="_Toc131412940"/>
       <w:r>
         <w:rPr>
           <w:sz w:val="36"/>
@@ -2426,7 +2701,7 @@
         <w:rPr>
           <w:sz w:val="32"/>
         </w:rPr>
-        <w:pict>
+        <w:pict w14:anchorId="66D11203">
           <v:rect id="_x0000_i1025" style="width:316.2pt;height:1pt" o:hralign="center" o:hrstd="t" o:hrnoshade="t" o:hr="t" fillcolor="#d1d5db" stroked="f"/>
         </w:pict>
       </w:r>
@@ -2456,7 +2731,7 @@
         <w:rPr>
           <w:sz w:val="32"/>
         </w:rPr>
-        <w:pict>
+        <w:pict w14:anchorId="7DACE35D">
           <v:rect id="_x0000_i1026" style="width:316.2pt;height:1pt;mso-position-vertical:absolute" o:hralign="center" o:hrstd="t" o:hrnoshade="t" o:hr="t" fillcolor="#d1d5db" stroked="f"/>
         </w:pict>
       </w:r>
@@ -2496,12 +2771,14 @@
           <w:sz w:val="36"/>
         </w:rPr>
       </w:pPr>
+      <w:bookmarkStart w:id="6" w:name="_Toc131412941"/>
       <w:r>
         <w:rPr>
           <w:sz w:val="36"/>
         </w:rPr>
         <w:t>Regras de Negócio</w:t>
       </w:r>
+      <w:bookmarkEnd w:id="6"/>
     </w:p>
     <w:p>
       <w:pPr>
@@ -2854,12 +3131,14 @@
           <w:sz w:val="36"/>
         </w:rPr>
       </w:pPr>
+      <w:bookmarkStart w:id="7" w:name="_Toc131412942"/>
       <w:r>
         <w:rPr>
           <w:sz w:val="36"/>
         </w:rPr>
         <w:t>Requisitos funcionais</w:t>
       </w:r>
+      <w:bookmarkEnd w:id="7"/>
     </w:p>
     <w:p>
       <w:pPr>
@@ -3107,12 +3386,14 @@
           <w:sz w:val="36"/>
         </w:rPr>
       </w:pPr>
+      <w:bookmarkStart w:id="8" w:name="_Toc131412943"/>
       <w:r>
         <w:rPr>
           <w:sz w:val="36"/>
         </w:rPr>
         <w:t>Requisitos não funcionais</w:t>
       </w:r>
+      <w:bookmarkEnd w:id="8"/>
     </w:p>
     <w:p>
       <w:pPr>
@@ -5649,7 +5930,7 @@
 </file>
 
 <file path=customXml/itemProps1.xml><?xml version="1.0" encoding="utf-8"?>
-<ds:datastoreItem xmlns:ds="http://schemas.openxmlformats.org/officeDocument/2006/customXml" ds:itemID="{28087879-1B78-47DA-9AEB-02F69127F124}">
+<ds:datastoreItem xmlns:ds="http://schemas.openxmlformats.org/officeDocument/2006/customXml" ds:itemID="{A0D406F1-57A3-4DD0-897B-B45A6AC944E6}">
   <ds:schemaRefs>
     <ds:schemaRef ds:uri="http://schemas.openxmlformats.org/officeDocument/2006/bibliography"/>
   </ds:schemaRefs>

</xml_diff>